<commit_message>
changes made to the project
</commit_message>
<xml_diff>
--- a/static/assets/files/kiboma.docx
+++ b/static/assets/files/kiboma.docx
@@ -541,13 +541,11 @@
                       </w:p>
                       <w:p>
                         <w:pPr>
-                          <w:pStyle w:val="Heading3"/>
                           <w:framePr w:hSpace="180" w:wrap="around" w:hAnchor="margin" w:x="-450" w:y="870"/>
-                          <w:spacing w:before="240" w:line="240" w:lineRule="auto"/>
                           <w:jc w:val="left"/>
                           <w:rPr>
                             <w:rFonts w:ascii="Times New Roman" w:hAnsi="Times New Roman" w:cs="Times New Roman"/>
-                            <w:caps w:val="0"/>
+                            <w:color w:val="000000" w:themeColor="text1"/>
                             <w:sz w:val="18"/>
                             <w:szCs w:val="18"/>
                             <w:shd w:val="clear" w:color="auto" w:fill="FFFFFF"/>
@@ -556,229 +554,193 @@
                         <w:r>
                           <w:rPr>
                             <w:rFonts w:ascii="Times New Roman" w:hAnsi="Times New Roman" w:cs="Times New Roman"/>
-                            <w:caps w:val="0"/>
+                            <w:color w:val="000000" w:themeColor="text1"/>
                             <w:sz w:val="18"/>
                             <w:szCs w:val="18"/>
                             <w:shd w:val="clear" w:color="auto" w:fill="FFFFFF"/>
                           </w:rPr>
-                          <w:t xml:space="preserve">I am an </w:t>
+                          <w:t xml:space="preserve">I </w:t>
                         </w:r>
+                        <w:bookmarkStart w:id="0" w:name="_GoBack"/>
+                        <w:bookmarkEnd w:id="0"/>
                         <w:r>
                           <w:rPr>
                             <w:rFonts w:ascii="Times New Roman" w:hAnsi="Times New Roman" w:cs="Times New Roman"/>
-                            <w:caps w:val="0"/>
+                            <w:color w:val="000000" w:themeColor="text1"/>
                             <w:sz w:val="18"/>
                             <w:szCs w:val="18"/>
                             <w:shd w:val="clear" w:color="auto" w:fill="FFFFFF"/>
                           </w:rPr>
-                          <w:t>e</w:t>
+                          <w:t>am</w:t>
                         </w:r>
                         <w:r>
                           <w:rPr>
-                            <w:rFonts w:ascii="Times New Roman" w:hAnsi="Times New Roman" w:cs="Times New Roman"/>
-                            <w:caps w:val="0"/>
-                            <w:sz w:val="18"/>
-                            <w:szCs w:val="18"/>
-                            <w:shd w:val="clear" w:color="auto" w:fill="FFFFFF"/>
+                            <w:rFonts w:ascii="Times New Roman" w:eastAsia="Times New Roman" w:hAnsi="Times New Roman" w:cs="Times New Roman"/>
+                            <w:color w:val="000000" w:themeColor="text1"/>
                           </w:rPr>
-                          <w:t>nth</w:t>
+                          <w:t xml:space="preserve"> an enthusiastic programmer eager to contribute to team success through hard work, attention to detail and excellent organizational skills. I have specialized majorly in </w:t>
                         </w:r>
                         <w:r>
                           <w:rPr>
-                            <w:rFonts w:ascii="Times New Roman" w:hAnsi="Times New Roman" w:cs="Times New Roman"/>
-                            <w:caps w:val="0"/>
-                            <w:sz w:val="18"/>
-                            <w:szCs w:val="18"/>
-                            <w:shd w:val="clear" w:color="auto" w:fill="FFFFFF"/>
+                            <w:rFonts w:ascii="Times New Roman" w:eastAsia="Times New Roman" w:hAnsi="Times New Roman" w:cs="Times New Roman"/>
+                            <w:color w:val="000000" w:themeColor="text1"/>
                           </w:rPr>
-                          <w:t xml:space="preserve">usiastic </w:t>
+                          <w:t>full stack</w:t>
                         </w:r>
                         <w:r>
                           <w:rPr>
-                            <w:rFonts w:ascii="Times New Roman" w:hAnsi="Times New Roman" w:cs="Times New Roman"/>
-                            <w:caps w:val="0"/>
-                            <w:sz w:val="18"/>
-                            <w:szCs w:val="18"/>
-                            <w:shd w:val="clear" w:color="auto" w:fill="FFFFFF"/>
+                            <w:rFonts w:ascii="Times New Roman" w:eastAsia="Times New Roman" w:hAnsi="Times New Roman" w:cs="Times New Roman"/>
+                            <w:color w:val="000000" w:themeColor="text1"/>
                           </w:rPr>
-                          <w:t>programmer eager</w:t>
+                          <w:t xml:space="preserve"> development </w:t>
+                        </w:r>
+                        <w:proofErr w:type="gramStart"/>
+                        <w:r>
+                          <w:rPr>
+                            <w:rFonts w:ascii="Times New Roman" w:eastAsia="Times New Roman" w:hAnsi="Times New Roman" w:cs="Times New Roman"/>
+                            <w:color w:val="000000" w:themeColor="text1"/>
+                          </w:rPr>
+                          <w:t xml:space="preserve">using  </w:t>
+                        </w:r>
+                        <w:proofErr w:type="spellStart"/>
+                        <w:r>
+                          <w:rPr>
+                            <w:rFonts w:ascii="Times New Roman" w:eastAsia="Times New Roman" w:hAnsi="Times New Roman" w:cs="Times New Roman"/>
+                            <w:color w:val="000000" w:themeColor="text1"/>
+                          </w:rPr>
+                          <w:t>Django</w:t>
+                        </w:r>
+                        <w:proofErr w:type="spellEnd"/>
+                        <w:proofErr w:type="gramEnd"/>
+                        <w:r>
+                          <w:rPr>
+                            <w:rFonts w:ascii="Times New Roman" w:eastAsia="Times New Roman" w:hAnsi="Times New Roman" w:cs="Times New Roman"/>
+                            <w:color w:val="000000" w:themeColor="text1"/>
+                          </w:rPr>
+                          <w:t xml:space="preserve"> (backend) ,Angular </w:t>
+                        </w:r>
+                        <w:proofErr w:type="spellStart"/>
+                        <w:r>
+                          <w:rPr>
+                            <w:rFonts w:ascii="Times New Roman" w:eastAsia="Times New Roman" w:hAnsi="Times New Roman" w:cs="Times New Roman"/>
+                            <w:color w:val="000000" w:themeColor="text1"/>
+                          </w:rPr>
+                          <w:t>js</w:t>
+                        </w:r>
+                        <w:proofErr w:type="spellEnd"/>
+                        <w:r>
+                          <w:rPr>
+                            <w:rFonts w:ascii="Times New Roman" w:eastAsia="Times New Roman" w:hAnsi="Times New Roman" w:cs="Times New Roman"/>
+                            <w:color w:val="000000" w:themeColor="text1"/>
+                          </w:rPr>
+                          <w:t xml:space="preserve">(frontend),HTML, </w:t>
+                        </w:r>
+                        <w:proofErr w:type="spellStart"/>
+                        <w:r>
+                          <w:rPr>
+                            <w:rFonts w:ascii="Times New Roman" w:eastAsia="Times New Roman" w:hAnsi="Times New Roman" w:cs="Times New Roman"/>
+                            <w:color w:val="000000" w:themeColor="text1"/>
+                          </w:rPr>
+                          <w:t>CSS,</w:t>
                         </w:r>
                         <w:r>
                           <w:rPr>
-                            <w:rFonts w:ascii="Times New Roman" w:hAnsi="Times New Roman" w:cs="Times New Roman"/>
-                            <w:caps w:val="0"/>
-                            <w:sz w:val="18"/>
-                            <w:szCs w:val="18"/>
-                            <w:shd w:val="clear" w:color="auto" w:fill="FFFFFF"/>
+                            <w:rFonts w:ascii="Times New Roman" w:eastAsia="Times New Roman" w:hAnsi="Times New Roman" w:cs="Times New Roman"/>
+                            <w:color w:val="000000" w:themeColor="text1"/>
                           </w:rPr>
-                          <w:t xml:space="preserve"> to c</w:t>
+                          <w:t>Bootstrap</w:t>
+                        </w:r>
+                        <w:proofErr w:type="spellEnd"/>
+                        <w:r>
+                          <w:rPr>
+                            <w:rFonts w:ascii="Times New Roman" w:eastAsia="Times New Roman" w:hAnsi="Times New Roman" w:cs="Times New Roman"/>
+                            <w:color w:val="000000" w:themeColor="text1"/>
+                          </w:rPr>
+                          <w:t>.</w:t>
                         </w:r>
                         <w:r>
                           <w:rPr>
-                            <w:rFonts w:ascii="Times New Roman" w:hAnsi="Times New Roman" w:cs="Times New Roman"/>
-                            <w:caps w:val="0"/>
-                            <w:sz w:val="18"/>
-                            <w:szCs w:val="18"/>
-                            <w:shd w:val="clear" w:color="auto" w:fill="FFFFFF"/>
+                            <w:rFonts w:ascii="Times New Roman" w:eastAsia="Times New Roman" w:hAnsi="Times New Roman" w:cs="Times New Roman"/>
+                            <w:color w:val="000000" w:themeColor="text1"/>
                           </w:rPr>
-                          <w:t>ontribute to team success throug</w:t>
+                          <w:t xml:space="preserve"> I  use</w:t>
                         </w:r>
                         <w:r>
                           <w:rPr>
-                            <w:rFonts w:ascii="Times New Roman" w:hAnsi="Times New Roman" w:cs="Times New Roman"/>
-                            <w:caps w:val="0"/>
-                            <w:sz w:val="18"/>
-                            <w:szCs w:val="18"/>
-                            <w:shd w:val="clear" w:color="auto" w:fill="FFFFFF"/>
-                          </w:rPr>
-                          <w:t>h hard work, attention to detail and excellent organizational skills. I have a clear understanding of java</w:t>
-                        </w:r>
-                        <w:r>
-                          <w:rPr>
-                            <w:rFonts w:ascii="Times New Roman" w:hAnsi="Times New Roman" w:cs="Times New Roman"/>
-                            <w:caps w:val="0"/>
-                            <w:sz w:val="18"/>
-                            <w:szCs w:val="18"/>
-                            <w:shd w:val="clear" w:color="auto" w:fill="FFFFFF"/>
-                          </w:rPr>
-                          <w:t xml:space="preserve"> (android) ,</w:t>
-                        </w:r>
-                        <w:r>
-                          <w:rPr>
-                            <w:rFonts w:ascii="Times New Roman" w:hAnsi="Times New Roman" w:cs="Times New Roman"/>
-                            <w:caps w:val="0"/>
-                            <w:sz w:val="18"/>
-                            <w:szCs w:val="18"/>
-                            <w:shd w:val="clear" w:color="auto" w:fill="FFFFFF"/>
+                            <w:rFonts w:ascii="Times New Roman" w:eastAsia="Times New Roman" w:hAnsi="Times New Roman" w:cs="Times New Roman"/>
+                            <w:color w:val="000000" w:themeColor="text1"/>
                           </w:rPr>
                           <w:t xml:space="preserve"> </w:t>
                         </w:r>
                         <w:r>
                           <w:rPr>
+                            <w:rFonts w:ascii="Times New Roman" w:eastAsia="Times New Roman" w:hAnsi="Times New Roman" w:cs="Times New Roman"/>
+                            <w:color w:val="000000" w:themeColor="text1"/>
+                          </w:rPr>
+                          <w:t xml:space="preserve"> SQL database in my projects and currently learning Machine le</w:t>
+                        </w:r>
+                        <w:r>
+                          <w:rPr>
+                            <w:rFonts w:ascii="Times New Roman" w:eastAsia="Times New Roman" w:hAnsi="Times New Roman" w:cs="Times New Roman"/>
+                            <w:color w:val="000000" w:themeColor="text1"/>
+                          </w:rPr>
+                          <w:t>a</w:t>
+                        </w:r>
+                        <w:r>
+                          <w:rPr>
+                            <w:rFonts w:ascii="Times New Roman" w:eastAsia="Times New Roman" w:hAnsi="Times New Roman" w:cs="Times New Roman"/>
+                            <w:color w:val="000000" w:themeColor="text1"/>
+                          </w:rPr>
+                          <w:t>rning using python ,I am Motivated to learn, grow and excel in web</w:t>
+                        </w:r>
+                        <w:r>
+                          <w:rPr>
+                            <w:rFonts w:ascii="Times New Roman" w:eastAsia="Times New Roman" w:hAnsi="Times New Roman" w:cs="Times New Roman"/>
+                            <w:color w:val="000000" w:themeColor="text1"/>
+                          </w:rPr>
+                          <w:t xml:space="preserve"> development</w:t>
+                        </w:r>
+                        <w:r>
+                          <w:rPr>
+                            <w:rFonts w:ascii="Times New Roman" w:eastAsia="Times New Roman" w:hAnsi="Times New Roman" w:cs="Times New Roman"/>
+                            <w:color w:val="000000" w:themeColor="text1"/>
+                          </w:rPr>
+                          <w:t xml:space="preserve"> and</w:t>
+                        </w:r>
+                        <w:r>
+                          <w:rPr>
                             <w:rFonts w:ascii="Times New Roman" w:hAnsi="Times New Roman" w:cs="Times New Roman"/>
-                            <w:caps w:val="0"/>
+                            <w:color w:val="000000" w:themeColor="text1"/>
                             <w:sz w:val="18"/>
                             <w:szCs w:val="18"/>
                             <w:shd w:val="clear" w:color="auto" w:fill="FFFFFF"/>
                           </w:rPr>
-                          <w:t>PHP</w:t>
+                          <w:t xml:space="preserve">. </w:t>
                         </w:r>
                         <w:r>
                           <w:rPr>
                             <w:rFonts w:ascii="Times New Roman" w:hAnsi="Times New Roman" w:cs="Times New Roman"/>
-                            <w:caps w:val="0"/>
+                            <w:color w:val="000000" w:themeColor="text1"/>
                             <w:sz w:val="18"/>
                             <w:szCs w:val="18"/>
                             <w:shd w:val="clear" w:color="auto" w:fill="FFFFFF"/>
                           </w:rPr>
-                          <w:t>,HTML, CSS, Python(</w:t>
+                          <w:t xml:space="preserve">Machine learning </w:t>
                         </w:r>
-                        <w:proofErr w:type="spellStart"/>
                         <w:r>
                           <w:rPr>
                             <w:rFonts w:ascii="Times New Roman" w:hAnsi="Times New Roman" w:cs="Times New Roman"/>
-                            <w:caps w:val="0"/>
+                            <w:color w:val="000000" w:themeColor="text1"/>
                             <w:sz w:val="18"/>
                             <w:szCs w:val="18"/>
                             <w:shd w:val="clear" w:color="auto" w:fill="FFFFFF"/>
                           </w:rPr>
-                          <w:t>Django</w:t>
-                        </w:r>
-                        <w:proofErr w:type="spellEnd"/>
-                        <w:r>
-                          <w:rPr>
-                            <w:rFonts w:ascii="Times New Roman" w:hAnsi="Times New Roman" w:cs="Times New Roman"/>
-                            <w:caps w:val="0"/>
-                            <w:sz w:val="18"/>
-                            <w:szCs w:val="18"/>
-                            <w:shd w:val="clear" w:color="auto" w:fill="FFFFFF"/>
-                          </w:rPr>
-                          <w:t xml:space="preserve"> framework),</w:t>
+                          <w:t>See</w:t>
                         </w:r>
                         <w:r>
                           <w:rPr>
                             <w:rFonts w:ascii="Times New Roman" w:hAnsi="Times New Roman" w:cs="Times New Roman"/>
-                            <w:caps w:val="0"/>
-                            <w:sz w:val="18"/>
-                            <w:szCs w:val="18"/>
-                            <w:shd w:val="clear" w:color="auto" w:fill="FFFFFF"/>
-                          </w:rPr>
-                          <w:t>MySQL</w:t>
-                        </w:r>
-                        <w:r>
-                          <w:rPr>
-                            <w:rFonts w:ascii="Times New Roman" w:hAnsi="Times New Roman" w:cs="Times New Roman"/>
-                            <w:caps w:val="0"/>
-                            <w:sz w:val="18"/>
-                            <w:szCs w:val="18"/>
-                            <w:shd w:val="clear" w:color="auto" w:fill="FFFFFF"/>
-                          </w:rPr>
-                          <w:t xml:space="preserve"> database and currently learning </w:t>
-                        </w:r>
-                        <w:r>
-                          <w:rPr>
-                            <w:rFonts w:ascii="Times New Roman" w:hAnsi="Times New Roman" w:cs="Times New Roman"/>
-                            <w:caps w:val="0"/>
-                            <w:sz w:val="18"/>
-                            <w:szCs w:val="18"/>
-                            <w:shd w:val="clear" w:color="auto" w:fill="FFFFFF"/>
-                          </w:rPr>
-                          <w:t>JavaScript</w:t>
-                        </w:r>
-                        <w:r>
-                          <w:rPr>
-                            <w:rFonts w:ascii="Times New Roman" w:hAnsi="Times New Roman" w:cs="Times New Roman"/>
-                            <w:caps w:val="0"/>
-                            <w:sz w:val="18"/>
-                            <w:szCs w:val="18"/>
-                            <w:shd w:val="clear" w:color="auto" w:fill="FFFFFF"/>
-                          </w:rPr>
-                          <w:t xml:space="preserve"> (react) ,</w:t>
-                        </w:r>
-                        <w:r>
-                          <w:rPr>
-                            <w:rFonts w:ascii="Times New Roman" w:hAnsi="Times New Roman" w:cs="Times New Roman"/>
-                            <w:caps w:val="0"/>
-                            <w:sz w:val="18"/>
-                            <w:szCs w:val="18"/>
-                            <w:shd w:val="clear" w:color="auto" w:fill="FFFFFF"/>
-                          </w:rPr>
-                          <w:t xml:space="preserve"> Motivated to l</w:t>
-                        </w:r>
-                        <w:r>
-                          <w:rPr>
-                            <w:rFonts w:ascii="Times New Roman" w:hAnsi="Times New Roman" w:cs="Times New Roman"/>
-                            <w:caps w:val="0"/>
-                            <w:sz w:val="18"/>
-                            <w:szCs w:val="18"/>
-                            <w:shd w:val="clear" w:color="auto" w:fill="FFFFFF"/>
-                          </w:rPr>
-                          <w:t>earn, grow and excel in web and android</w:t>
-                        </w:r>
-                        <w:r>
-                          <w:rPr>
-                            <w:rFonts w:ascii="Times New Roman" w:hAnsi="Times New Roman" w:cs="Times New Roman"/>
-                            <w:caps w:val="0"/>
-                            <w:sz w:val="18"/>
-                            <w:szCs w:val="18"/>
-                            <w:shd w:val="clear" w:color="auto" w:fill="FFFFFF"/>
-                          </w:rPr>
-                          <w:t xml:space="preserve"> </w:t>
-                        </w:r>
-                        <w:r>
-                          <w:rPr>
-                            <w:rFonts w:ascii="Times New Roman" w:hAnsi="Times New Roman" w:cs="Times New Roman"/>
-                            <w:caps w:val="0"/>
-                            <w:sz w:val="18"/>
-                            <w:szCs w:val="18"/>
-                            <w:shd w:val="clear" w:color="auto" w:fill="FFFFFF"/>
-                          </w:rPr>
-                          <w:t>development. See</w:t>
-                        </w:r>
-                        <w:r>
-                          <w:rPr>
-                            <w:rFonts w:ascii="Times New Roman" w:hAnsi="Times New Roman" w:cs="Times New Roman"/>
-                            <w:caps w:val="0"/>
+                            <w:color w:val="000000" w:themeColor="text1"/>
                             <w:sz w:val="18"/>
                             <w:szCs w:val="18"/>
                             <w:shd w:val="clear" w:color="auto" w:fill="FFFFFF"/>
@@ -788,7 +750,7 @@
                         <w:r>
                           <w:rPr>
                             <w:rFonts w:ascii="Times New Roman" w:hAnsi="Times New Roman" w:cs="Times New Roman"/>
-                            <w:caps w:val="0"/>
+                            <w:color w:val="000000" w:themeColor="text1"/>
                             <w:sz w:val="18"/>
                             <w:szCs w:val="18"/>
                             <w:shd w:val="clear" w:color="auto" w:fill="FFFFFF"/>
@@ -798,7 +760,7 @@
                         <w:r>
                           <w:rPr>
                             <w:rFonts w:ascii="Times New Roman" w:hAnsi="Times New Roman" w:cs="Times New Roman"/>
-                            <w:caps w:val="0"/>
+                            <w:color w:val="000000" w:themeColor="text1"/>
                             <w:sz w:val="18"/>
                             <w:szCs w:val="18"/>
                             <w:shd w:val="clear" w:color="auto" w:fill="FFFFFF"/>
@@ -808,9 +770,45 @@
                       </w:p>
                       <w:p>
                         <w:pPr>
-                          <w:pStyle w:val="Heading3"/>
                           <w:framePr w:hSpace="180" w:wrap="around" w:hAnchor="margin" w:x="-450" w:y="870"/>
-                          <w:spacing w:before="240" w:line="240" w:lineRule="auto"/>
+                          <w:jc w:val="left"/>
+                          <w:rPr>
+                            <w:rFonts w:ascii="Times New Roman" w:hAnsi="Times New Roman" w:cs="Times New Roman"/>
+                            <w:color w:val="000000" w:themeColor="text1"/>
+                            <w:sz w:val="18"/>
+                            <w:szCs w:val="18"/>
+                            <w:shd w:val="clear" w:color="auto" w:fill="FFFFFF"/>
+                          </w:rPr>
+                        </w:pPr>
+                        <w:r>
+                          <w:rPr>
+                            <w:rFonts w:ascii="Times New Roman" w:hAnsi="Times New Roman" w:cs="Times New Roman"/>
+                            <w:color w:val="000000" w:themeColor="text1"/>
+                            <w:sz w:val="18"/>
+                            <w:szCs w:val="18"/>
+                            <w:shd w:val="clear" w:color="auto" w:fill="FFFFFF"/>
+                          </w:rPr>
+                          <w:t>My portfolio -</w:t>
+                        </w:r>
+                        <w:r>
+                          <w:t xml:space="preserve"> </w:t>
+                        </w:r>
+                        <w:hyperlink r:id="rId54" w:history="1">
+                          <w:r>
+                            <w:rPr>
+                              <w:rStyle w:val="Hyperlink"/>
+                              <w:rFonts w:ascii="Times New Roman" w:hAnsi="Times New Roman" w:cs="Times New Roman"/>
+                              <w:sz w:val="18"/>
+                              <w:szCs w:val="18"/>
+                              <w:shd w:val="clear" w:color="auto" w:fill="FFFFFF"/>
+                            </w:rPr>
+                            <w:t>https://kiboma.herokuapp.com</w:t>
+                          </w:r>
+                        </w:hyperlink>
+                      </w:p>
+                      <w:p>
+                        <w:pPr>
+                          <w:framePr w:hSpace="180" w:wrap="around" w:hAnchor="margin" w:x="-450" w:y="870"/>
                           <w:jc w:val="left"/>
                           <w:rPr>
                             <w:rFonts w:ascii="Times New Roman" w:hAnsi="Times New Roman" w:cs="Times New Roman"/>
@@ -823,7 +821,6 @@
                         <w:r>
                           <w:rPr>
                             <w:rFonts w:ascii="Times New Roman" w:hAnsi="Times New Roman" w:cs="Times New Roman"/>
-                            <w:caps w:val="0"/>
                             <w:sz w:val="18"/>
                             <w:szCs w:val="18"/>
                             <w:shd w:val="clear" w:color="auto" w:fill="FFFFFF"/>
@@ -833,7 +830,6 @@
                         <w:r>
                           <w:rPr>
                             <w:rFonts w:ascii="Times New Roman" w:hAnsi="Times New Roman" w:cs="Times New Roman"/>
-                            <w:caps w:val="0"/>
                             <w:sz w:val="18"/>
                             <w:szCs w:val="18"/>
                             <w:shd w:val="clear" w:color="auto" w:fill="FFFFFF"/>
@@ -844,7 +840,6 @@
                         <w:r>
                           <w:rPr>
                             <w:rFonts w:ascii="Times New Roman" w:hAnsi="Times New Roman" w:cs="Times New Roman"/>
-                            <w:caps w:val="0"/>
                             <w:sz w:val="18"/>
                             <w:szCs w:val="18"/>
                             <w:shd w:val="clear" w:color="auto" w:fill="FFFFFF"/>
@@ -854,19 +849,17 @@
                         <w:r>
                           <w:rPr>
                             <w:rFonts w:ascii="Times New Roman" w:hAnsi="Times New Roman" w:cs="Times New Roman"/>
-                            <w:caps w:val="0"/>
                             <w:sz w:val="18"/>
                             <w:szCs w:val="18"/>
                             <w:shd w:val="clear" w:color="auto" w:fill="FFFFFF"/>
                           </w:rPr>
                           <w:t xml:space="preserve"> </w:t>
                         </w:r>
-                        <w:hyperlink r:id="rId54" w:history="1">
+                        <w:hyperlink r:id="rId55" w:history="1">
                           <w:r>
                             <w:rPr>
                               <w:rStyle w:val="Hyperlink"/>
                               <w:rFonts w:ascii="Times New Roman" w:hAnsi="Times New Roman" w:cs="Times New Roman"/>
-                              <w:caps w:val="0"/>
                               <w:sz w:val="18"/>
                               <w:szCs w:val="18"/>
                               <w:shd w:val="clear" w:color="auto" w:fill="FFFFFF"/>
@@ -886,13 +879,10 @@
                       </w:p>
                       <w:p>
                         <w:pPr>
-                          <w:pStyle w:val="Heading3"/>
                           <w:framePr w:hSpace="180" w:wrap="around" w:hAnchor="margin" w:x="-450" w:y="870"/>
-                          <w:spacing w:before="240" w:line="240" w:lineRule="auto"/>
                           <w:jc w:val="left"/>
                           <w:rPr>
                             <w:rFonts w:ascii="Times New Roman" w:hAnsi="Times New Roman" w:cs="Times New Roman"/>
-                            <w:caps w:val="0"/>
                             <w:sz w:val="18"/>
                             <w:szCs w:val="18"/>
                             <w:shd w:val="clear" w:color="auto" w:fill="FFFFFF"/>
@@ -901,7 +891,6 @@
                         <w:r>
                           <w:rPr>
                             <w:rFonts w:ascii="Times New Roman" w:hAnsi="Times New Roman" w:cs="Times New Roman"/>
-                            <w:caps w:val="0"/>
                             <w:sz w:val="18"/>
                             <w:szCs w:val="18"/>
                             <w:shd w:val="clear" w:color="auto" w:fill="FFFFFF"/>
@@ -911,19 +900,17 @@
                         <w:r>
                           <w:rPr>
                             <w:rFonts w:ascii="Times New Roman" w:hAnsi="Times New Roman" w:cs="Times New Roman"/>
-                            <w:caps w:val="0"/>
                             <w:sz w:val="18"/>
                             <w:szCs w:val="18"/>
                             <w:shd w:val="clear" w:color="auto" w:fill="FFFFFF"/>
                           </w:rPr>
                           <w:t xml:space="preserve">- </w:t>
                         </w:r>
-                        <w:hyperlink r:id="rId55" w:history="1">
+                        <w:hyperlink r:id="rId56" w:history="1">
                           <w:r>
                             <w:rPr>
                               <w:rStyle w:val="Hyperlink"/>
                               <w:rFonts w:ascii="Times New Roman" w:hAnsi="Times New Roman" w:cs="Times New Roman"/>
-                              <w:caps w:val="0"/>
                               <w:sz w:val="18"/>
                               <w:szCs w:val="18"/>
                               <w:shd w:val="clear" w:color="auto" w:fill="FFFFFF"/>
@@ -934,7 +921,6 @@
                         <w:r>
                           <w:rPr>
                             <w:rFonts w:ascii="Times New Roman" w:hAnsi="Times New Roman" w:cs="Times New Roman"/>
-                            <w:caps w:val="0"/>
                             <w:sz w:val="18"/>
                             <w:szCs w:val="18"/>
                             <w:shd w:val="clear" w:color="auto" w:fill="FFFFFF"/>
@@ -964,7 +950,7 @@
                           </w:rPr>
                           <w:t>Stackoverflow</w:t>
                         </w:r>
-                        <w:hyperlink r:id="rId56" w:history="1">
+                        <w:hyperlink r:id="rId57" w:history="1">
                           <w:r>
                             <w:rPr>
                               <w:rStyle w:val="Hyperlink"/>
@@ -1232,7 +1218,25 @@
                       <w:sz w:val="18"/>
                       <w:szCs w:val="18"/>
                     </w:rPr>
-                    <w:t>Android</w:t>
+                    <w:t>Python(</w:t>
+                  </w:r>
+                  <w:proofErr w:type="spellStart"/>
+                  <w:r>
+                    <w:rPr>
+                      <w:rFonts w:ascii="Times New Roman" w:eastAsia="Calibri" w:hAnsi="Times New Roman" w:cs="Times New Roman"/>
+                      <w:sz w:val="18"/>
+                      <w:szCs w:val="18"/>
+                    </w:rPr>
+                    <w:t>Django</w:t>
+                  </w:r>
+                  <w:proofErr w:type="spellEnd"/>
+                  <w:r>
+                    <w:rPr>
+                      <w:rFonts w:ascii="Times New Roman" w:eastAsia="Calibri" w:hAnsi="Times New Roman" w:cs="Times New Roman"/>
+                      <w:sz w:val="18"/>
+                      <w:szCs w:val="18"/>
+                    </w:rPr>
+                    <w:t>)</w:t>
                   </w:r>
                   <w:r>
                     <w:rPr>
@@ -1240,23 +1244,43 @@
                       <w:sz w:val="18"/>
                       <w:szCs w:val="18"/>
                     </w:rPr>
-                    <w:t xml:space="preserve"> </w:t>
+                    <w:t>,</w:t>
                   </w:r>
+                  <w:proofErr w:type="spellStart"/>
                   <w:r>
                     <w:rPr>
                       <w:rFonts w:ascii="Times New Roman" w:eastAsia="Calibri" w:hAnsi="Times New Roman" w:cs="Times New Roman"/>
                       <w:sz w:val="18"/>
                       <w:szCs w:val="18"/>
                     </w:rPr>
-                    <w:t xml:space="preserve"> ,</w:t>
+                    <w:t>Javascript</w:t>
                   </w:r>
+                  <w:proofErr w:type="spellEnd"/>
                   <w:r>
                     <w:rPr>
                       <w:rFonts w:ascii="Times New Roman" w:eastAsia="Calibri" w:hAnsi="Times New Roman" w:cs="Times New Roman"/>
                       <w:sz w:val="18"/>
                       <w:szCs w:val="18"/>
                     </w:rPr>
-                    <w:t>PHP</w:t>
+                    <w:t>(</w:t>
+                  </w:r>
+                  <w:proofErr w:type="spellStart"/>
+                  <w:r>
+                    <w:rPr>
+                      <w:rFonts w:ascii="Times New Roman" w:eastAsia="Calibri" w:hAnsi="Times New Roman" w:cs="Times New Roman"/>
+                      <w:sz w:val="18"/>
+                      <w:szCs w:val="18"/>
+                    </w:rPr>
+                    <w:t>Anguler</w:t>
+                  </w:r>
+                  <w:proofErr w:type="spellEnd"/>
+                  <w:r>
+                    <w:rPr>
+                      <w:rFonts w:ascii="Times New Roman" w:eastAsia="Calibri" w:hAnsi="Times New Roman" w:cs="Times New Roman"/>
+                      <w:sz w:val="18"/>
+                      <w:szCs w:val="18"/>
+                    </w:rPr>
+                    <w:t>)</w:t>
                   </w:r>
                   <w:r>
                     <w:rPr>
@@ -1290,14 +1314,24 @@
                     </w:rPr>
                     <w:t xml:space="preserve"> ,</w:t>
                   </w:r>
+                  <w:proofErr w:type="spellStart"/>
                   <w:r>
                     <w:rPr>
                       <w:rFonts w:ascii="Times New Roman" w:eastAsia="Calibri" w:hAnsi="Times New Roman" w:cs="Times New Roman"/>
                       <w:sz w:val="18"/>
                       <w:szCs w:val="18"/>
                     </w:rPr>
-                    <w:t>CSS,</w:t>
+                    <w:t>CSS</w:t>
                   </w:r>
+                  <w:r>
+                    <w:rPr>
+                      <w:rFonts w:ascii="Times New Roman" w:eastAsia="Calibri" w:hAnsi="Times New Roman" w:cs="Times New Roman"/>
+                      <w:sz w:val="18"/>
+                      <w:szCs w:val="18"/>
+                    </w:rPr>
+                    <w:t>,Machine</w:t>
+                  </w:r>
+                  <w:proofErr w:type="spellEnd"/>
                   <w:r>
                     <w:rPr>
                       <w:rFonts w:ascii="Times New Roman" w:eastAsia="Calibri" w:hAnsi="Times New Roman" w:cs="Times New Roman"/>
@@ -1313,15 +1347,7 @@
                       <w:sz w:val="18"/>
                       <w:szCs w:val="18"/>
                     </w:rPr>
-                    <w:t>Java</w:t>
-                  </w:r>
-                  <w:r>
-                    <w:rPr>
-                      <w:rFonts w:ascii="Times New Roman" w:eastAsia="Calibri" w:hAnsi="Times New Roman" w:cs="Times New Roman"/>
-                      <w:sz w:val="18"/>
-                      <w:szCs w:val="18"/>
-                    </w:rPr>
-                    <w:t>,Javascript</w:t>
+                    <w:t>Lerning</w:t>
                   </w:r>
                   <w:proofErr w:type="spellEnd"/>
                   <w:r>
@@ -1330,44 +1356,8 @@
                       <w:sz w:val="18"/>
                       <w:szCs w:val="18"/>
                     </w:rPr>
-                    <w:t xml:space="preserve"> </w:t>
+                    <w:t>(python)</w:t>
                   </w:r>
-                  <w:r>
-                    <w:rPr>
-                      <w:rFonts w:ascii="Times New Roman" w:eastAsia="Calibri" w:hAnsi="Times New Roman" w:cs="Times New Roman"/>
-                      <w:sz w:val="18"/>
-                      <w:szCs w:val="18"/>
-                    </w:rPr>
-                    <w:t>,C++</w:t>
-                  </w:r>
-                  <w:bookmarkStart w:id="0" w:name="_GoBack"/>
-                  <w:bookmarkEnd w:id="0"/>
-                  <w:r>
-                    <w:rPr>
-                      <w:rFonts w:ascii="Times New Roman" w:eastAsia="Calibri" w:hAnsi="Times New Roman" w:cs="Times New Roman"/>
-                      <w:sz w:val="18"/>
-                      <w:szCs w:val="18"/>
-                    </w:rPr>
-                    <w:t xml:space="preserve"> </w:t>
-                  </w:r>
-                  <w:r>
-                    <w:rPr>
-                      <w:rFonts w:ascii="Times New Roman" w:eastAsia="Calibri" w:hAnsi="Times New Roman" w:cs="Times New Roman"/>
-                      <w:sz w:val="18"/>
-                      <w:szCs w:val="18"/>
-                    </w:rPr>
-                    <w:t>,</w:t>
-                  </w:r>
-                  <w:proofErr w:type="spellStart"/>
-                  <w:r>
-                    <w:rPr>
-                      <w:rFonts w:ascii="Times New Roman" w:eastAsia="Calibri" w:hAnsi="Times New Roman" w:cs="Times New Roman"/>
-                      <w:sz w:val="18"/>
-                      <w:szCs w:val="18"/>
-                    </w:rPr>
-                    <w:t>Django</w:t>
-                  </w:r>
-                  <w:proofErr w:type="spellEnd"/>
                 </w:p>
                 <w:p>
                   <w:pPr>
@@ -1588,15 +1578,7 @@
                       <w:sz w:val="18"/>
                       <w:szCs w:val="18"/>
                     </w:rPr>
-                    <w:t>M</w:t>
-                  </w:r>
-                  <w:r>
-                    <w:rPr>
-                      <w:rFonts w:ascii="Times New Roman" w:eastAsia="Calibri" w:hAnsi="Times New Roman" w:cs="Times New Roman"/>
-                      <w:sz w:val="18"/>
-                      <w:szCs w:val="18"/>
-                    </w:rPr>
-                    <w:t>SQLI</w:t>
+                    <w:t>SQL</w:t>
                   </w:r>
                   <w:r>
                     <w:rPr>
@@ -1854,6 +1836,7 @@
                 <w:szCs w:val="18"/>
                 <w:lang w:val="en-GB" w:bidi="en-GB"/>
               </w:rPr>
+              <w:lastRenderedPageBreak/>
               <w:t>Education</w:t>
             </w:r>
           </w:p>
@@ -3036,8 +3019,8 @@
       </w:pPr>
     </w:p>
     <w:sectPr>
-      <w:headerReference w:type="default" r:id="rId57"/>
-      <w:footerReference w:type="default" r:id="rId58"/>
+      <w:headerReference w:type="default" r:id="rId58"/>
+      <w:footerReference w:type="default" r:id="rId59"/>
       <w:pgSz w:w="11906" w:h="16838" w:code="9"/>
       <w:pgMar w:top="1440" w:right="1080" w:bottom="1440" w:left="1080" w:header="1397" w:footer="576" w:gutter="0"/>
       <w:cols w:space="720"/>
@@ -9406,6 +9389,46 @@
 </file>
 
 <file path=customXml/itemProps1.xml><?xml version="1.0" encoding="utf-8"?>
+<ds:datastoreItem xmlns:ds="http://schemas.openxmlformats.org/officeDocument/2006/customXml" ds:itemID="{96BF3F5D-B2C8-4C14-BCB2-56D2F3048F9B}">
+  <ds:schemaRefs>
+    <ds:schemaRef ds:uri="http://www.wps.cn/android/officeDocument/2013/mofficeCustomData"/>
+  </ds:schemaRefs>
+</ds:datastoreItem>
+</file>
+
+<file path=customXml/itemProps10.xml><?xml version="1.0" encoding="utf-8"?>
+<ds:datastoreItem xmlns:ds="http://schemas.openxmlformats.org/officeDocument/2006/customXml" ds:itemID="{800F97B7-8EED-4A92-83FF-E473D48DD140}">
+  <ds:schemaRefs>
+    <ds:schemaRef ds:uri="http://www.wps.cn/android/officeDocument/2013/mofficeCustomData"/>
+  </ds:schemaRefs>
+</ds:datastoreItem>
+</file>
+
+<file path=customXml/itemProps11.xml><?xml version="1.0" encoding="utf-8"?>
+<ds:datastoreItem xmlns:ds="http://schemas.openxmlformats.org/officeDocument/2006/customXml" ds:itemID="{863E279E-25A7-4B9D-A042-712555EEEA72}">
+  <ds:schemaRefs>
+    <ds:schemaRef ds:uri="http://www.wps.cn/android/officeDocument/2013/mofficeCustomData"/>
+  </ds:schemaRefs>
+</ds:datastoreItem>
+</file>
+
+<file path=customXml/itemProps12.xml><?xml version="1.0" encoding="utf-8"?>
+<ds:datastoreItem xmlns:ds="http://schemas.openxmlformats.org/officeDocument/2006/customXml" ds:itemID="{947AA18E-CCE5-4FA6-8B5E-6C1B25355C34}">
+  <ds:schemaRefs>
+    <ds:schemaRef ds:uri="http://www.wps.cn/android/officeDocument/2013/mofficeCustomData"/>
+  </ds:schemaRefs>
+</ds:datastoreItem>
+</file>
+
+<file path=customXml/itemProps13.xml><?xml version="1.0" encoding="utf-8"?>
+<ds:datastoreItem xmlns:ds="http://schemas.openxmlformats.org/officeDocument/2006/customXml" ds:itemID="{3AB0DD08-2067-4DD8-B27F-F7268C236CD2}">
+  <ds:schemaRefs>
+    <ds:schemaRef ds:uri="http://www.wps.cn/android/officeDocument/2013/mofficeCustomData"/>
+  </ds:schemaRefs>
+</ds:datastoreItem>
+</file>
+
+<file path=customXml/itemProps14.xml><?xml version="1.0" encoding="utf-8"?>
 <ds:datastoreItem xmlns:ds="http://schemas.openxmlformats.org/officeDocument/2006/customXml" ds:itemID="{C1B65E49-DE48-4E84-9AA0-64F3DEA03B41}">
   <ds:schemaRefs>
     <ds:schemaRef ds:uri="http://www.wps.cn/android/officeDocument/2013/mofficeCustomData"/>
@@ -9413,71 +9436,47 @@
 </ds:datastoreItem>
 </file>
 
-<file path=customXml/itemProps10.xml><?xml version="1.0" encoding="utf-8"?>
-<ds:datastoreItem xmlns:ds="http://schemas.openxmlformats.org/officeDocument/2006/customXml" ds:itemID="{B931D757-0547-4C44-A26C-FC3910379A65}">
+<file path=customXml/itemProps15.xml><?xml version="1.0" encoding="utf-8"?>
+<ds:datastoreItem xmlns:ds="http://schemas.openxmlformats.org/officeDocument/2006/customXml" ds:itemID="{B3AA163F-4068-43F5-BC70-3C39BD355425}">
   <ds:schemaRefs>
     <ds:schemaRef ds:uri="http://www.wps.cn/android/officeDocument/2013/mofficeCustomData"/>
   </ds:schemaRefs>
 </ds:datastoreItem>
 </file>
 
-<file path=customXml/itemProps11.xml><?xml version="1.0" encoding="utf-8"?>
-<ds:datastoreItem xmlns:ds="http://schemas.openxmlformats.org/officeDocument/2006/customXml" ds:itemID="{B7030CAE-BDE0-4C02-B46E-2DE03E858F14}">
+<file path=customXml/itemProps16.xml><?xml version="1.0" encoding="utf-8"?>
+<ds:datastoreItem xmlns:ds="http://schemas.openxmlformats.org/officeDocument/2006/customXml" ds:itemID="{9C16E86C-D55D-44FC-AE5E-A1D34673DC78}">
   <ds:schemaRefs>
     <ds:schemaRef ds:uri="http://www.wps.cn/android/officeDocument/2013/mofficeCustomData"/>
   </ds:schemaRefs>
 </ds:datastoreItem>
 </file>
 
-<file path=customXml/itemProps12.xml><?xml version="1.0" encoding="utf-8"?>
-<ds:datastoreItem xmlns:ds="http://schemas.openxmlformats.org/officeDocument/2006/customXml" ds:itemID="{75768831-B994-41A9-BA24-070261DE692E}">
+<file path=customXml/itemProps17.xml><?xml version="1.0" encoding="utf-8"?>
+<ds:datastoreItem xmlns:ds="http://schemas.openxmlformats.org/officeDocument/2006/customXml" ds:itemID="{A84E7365-31EB-4ED9-8FF7-B9E47ADE1229}">
   <ds:schemaRefs>
     <ds:schemaRef ds:uri="http://www.wps.cn/android/officeDocument/2013/mofficeCustomData"/>
   </ds:schemaRefs>
 </ds:datastoreItem>
 </file>
 
-<file path=customXml/itemProps13.xml><?xml version="1.0" encoding="utf-8"?>
-<ds:datastoreItem xmlns:ds="http://schemas.openxmlformats.org/officeDocument/2006/customXml" ds:itemID="{96BF3F5D-B2C8-4C14-BCB2-56D2F3048F9B}">
+<file path=customXml/itemProps18.xml><?xml version="1.0" encoding="utf-8"?>
+<ds:datastoreItem xmlns:ds="http://schemas.openxmlformats.org/officeDocument/2006/customXml" ds:itemID="{86858A1A-1F7A-4549-B871-030DF18453E3}">
   <ds:schemaRefs>
     <ds:schemaRef ds:uri="http://www.wps.cn/android/officeDocument/2013/mofficeCustomData"/>
   </ds:schemaRefs>
 </ds:datastoreItem>
 </file>
 
-<file path=customXml/itemProps14.xml><?xml version="1.0" encoding="utf-8"?>
-<ds:datastoreItem xmlns:ds="http://schemas.openxmlformats.org/officeDocument/2006/customXml" ds:itemID="{05012556-C629-473F-A76A-DB1A4AADF424}">
+<file path=customXml/itemProps19.xml><?xml version="1.0" encoding="utf-8"?>
+<ds:datastoreItem xmlns:ds="http://schemas.openxmlformats.org/officeDocument/2006/customXml" ds:itemID="{4F382E75-F83F-4E7E-92EC-2BFD2C411E39}">
   <ds:schemaRefs>
     <ds:schemaRef ds:uri="http://www.wps.cn/android/officeDocument/2013/mofficeCustomData"/>
   </ds:schemaRefs>
 </ds:datastoreItem>
 </file>
 
-<file path=customXml/itemProps15.xml><?xml version="1.0" encoding="utf-8"?>
-<ds:datastoreItem xmlns:ds="http://schemas.openxmlformats.org/officeDocument/2006/customXml" ds:itemID="{0E15B085-0033-4AF7-8CBB-CFA58ECBAD7B}">
-  <ds:schemaRefs>
-    <ds:schemaRef ds:uri="http://www.wps.cn/android/officeDocument/2013/mofficeCustomData"/>
-  </ds:schemaRefs>
-</ds:datastoreItem>
-</file>
-
-<file path=customXml/itemProps16.xml><?xml version="1.0" encoding="utf-8"?>
-<ds:datastoreItem xmlns:ds="http://schemas.openxmlformats.org/officeDocument/2006/customXml" ds:itemID="{422AFDA7-A9E5-4644-855F-2B75FCBFB148}">
-  <ds:schemaRefs>
-    <ds:schemaRef ds:uri="http://www.wps.cn/android/officeDocument/2013/mofficeCustomData"/>
-  </ds:schemaRefs>
-</ds:datastoreItem>
-</file>
-
-<file path=customXml/itemProps17.xml><?xml version="1.0" encoding="utf-8"?>
-<ds:datastoreItem xmlns:ds="http://schemas.openxmlformats.org/officeDocument/2006/customXml" ds:itemID="{FF9F905A-906D-4E7C-BD1B-7FEC2F1BFE8F}">
-  <ds:schemaRefs>
-    <ds:schemaRef ds:uri="http://www.wps.cn/android/officeDocument/2013/mofficeCustomData"/>
-  </ds:schemaRefs>
-</ds:datastoreItem>
-</file>
-
-<file path=customXml/itemProps18.xml><?xml version="1.0" encoding="utf-8"?>
+<file path=customXml/itemProps2.xml><?xml version="1.0" encoding="utf-8"?>
 <ds:datastoreItem xmlns:ds="http://schemas.openxmlformats.org/officeDocument/2006/customXml" ds:itemID="{49C6BF6A-1ED2-41B3-A616-1CCEBB977E35}">
   <ds:schemaRefs>
     <ds:schemaRef ds:uri="http://www.wps.cn/android/officeDocument/2013/mofficeCustomData"/>
@@ -9485,40 +9484,24 @@
 </ds:datastoreItem>
 </file>
 
-<file path=customXml/itemProps19.xml><?xml version="1.0" encoding="utf-8"?>
-<ds:datastoreItem xmlns:ds="http://schemas.openxmlformats.org/officeDocument/2006/customXml" ds:itemID="{B3AA163F-4068-43F5-BC70-3C39BD355425}">
+<file path=customXml/itemProps20.xml><?xml version="1.0" encoding="utf-8"?>
+<ds:datastoreItem xmlns:ds="http://schemas.openxmlformats.org/officeDocument/2006/customXml" ds:itemID="{BA267E76-7C9F-4CFD-BFE6-5FEB7825B6CF}">
   <ds:schemaRefs>
     <ds:schemaRef ds:uri="http://www.wps.cn/android/officeDocument/2013/mofficeCustomData"/>
   </ds:schemaRefs>
 </ds:datastoreItem>
 </file>
 
-<file path=customXml/itemProps2.xml><?xml version="1.0" encoding="utf-8"?>
-<ds:datastoreItem xmlns:ds="http://schemas.openxmlformats.org/officeDocument/2006/customXml" ds:itemID="{B343E20D-E2A0-4673-895C-75121756720A}">
+<file path=customXml/itemProps21.xml><?xml version="1.0" encoding="utf-8"?>
+<ds:datastoreItem xmlns:ds="http://schemas.openxmlformats.org/officeDocument/2006/customXml" ds:itemID="{385AE2E3-D989-4DDB-B77A-20C5AD831081}">
   <ds:schemaRefs>
     <ds:schemaRef ds:uri="http://www.wps.cn/android/officeDocument/2013/mofficeCustomData"/>
   </ds:schemaRefs>
 </ds:datastoreItem>
 </file>
 
-<file path=customXml/itemProps20.xml><?xml version="1.0" encoding="utf-8"?>
-<ds:datastoreItem xmlns:ds="http://schemas.openxmlformats.org/officeDocument/2006/customXml" ds:itemID="{6C1BFA23-2817-408C-BC77-A92770F9B838}">
-  <ds:schemaRefs>
-    <ds:schemaRef ds:uri="http://www.wps.cn/android/officeDocument/2013/mofficeCustomData"/>
-  </ds:schemaRefs>
-</ds:datastoreItem>
-</file>
-
-<file path=customXml/itemProps21.xml><?xml version="1.0" encoding="utf-8"?>
-<ds:datastoreItem xmlns:ds="http://schemas.openxmlformats.org/officeDocument/2006/customXml" ds:itemID="{8031ED76-D253-4696-9460-E901A24F2E14}">
-  <ds:schemaRefs>
-    <ds:schemaRef ds:uri="http://www.wps.cn/android/officeDocument/2013/mofficeCustomData"/>
-  </ds:schemaRefs>
-</ds:datastoreItem>
-</file>
-
 <file path=customXml/itemProps22.xml><?xml version="1.0" encoding="utf-8"?>
-<ds:datastoreItem xmlns:ds="http://schemas.openxmlformats.org/officeDocument/2006/customXml" ds:itemID="{4F382E75-F83F-4E7E-92EC-2BFD2C411E39}">
+<ds:datastoreItem xmlns:ds="http://schemas.openxmlformats.org/officeDocument/2006/customXml" ds:itemID="{1D32D167-02A0-46FB-830D-3D1DA515F445}">
   <ds:schemaRefs>
     <ds:schemaRef ds:uri="http://www.wps.cn/android/officeDocument/2013/mofficeCustomData"/>
   </ds:schemaRefs>
@@ -9534,7 +9517,7 @@
 </file>
 
 <file path=customXml/itemProps24.xml><?xml version="1.0" encoding="utf-8"?>
-<ds:datastoreItem xmlns:ds="http://schemas.openxmlformats.org/officeDocument/2006/customXml" ds:itemID="{A84E7365-31EB-4ED9-8FF7-B9E47ADE1229}">
+<ds:datastoreItem xmlns:ds="http://schemas.openxmlformats.org/officeDocument/2006/customXml" ds:itemID="{FAF05432-E94A-46B6-88AE-734010D20AA8}">
   <ds:schemaRefs>
     <ds:schemaRef ds:uri="http://www.wps.cn/android/officeDocument/2013/mofficeCustomData"/>
   </ds:schemaRefs>
@@ -9542,6 +9525,14 @@
 </file>
 
 <file path=customXml/itemProps25.xml><?xml version="1.0" encoding="utf-8"?>
+<ds:datastoreItem xmlns:ds="http://schemas.openxmlformats.org/officeDocument/2006/customXml" ds:itemID="{75768831-B994-41A9-BA24-070261DE692E}">
+  <ds:schemaRefs>
+    <ds:schemaRef ds:uri="http://www.wps.cn/android/officeDocument/2013/mofficeCustomData"/>
+  </ds:schemaRefs>
+</ds:datastoreItem>
+</file>
+
+<file path=customXml/itemProps26.xml><?xml version="1.0" encoding="utf-8"?>
 <ds:datastoreItem xmlns:ds="http://schemas.openxmlformats.org/officeDocument/2006/customXml" ds:itemID="{D694AAAD-D615-4ADF-A11D-28602153E9BD}">
   <ds:schemaRefs>
     <ds:schemaRef ds:uri="http://www.wps.cn/android/officeDocument/2013/mofficeCustomData"/>
@@ -9549,7 +9540,23 @@
 </ds:datastoreItem>
 </file>
 
-<file path=customXml/itemProps26.xml><?xml version="1.0" encoding="utf-8"?>
+<file path=customXml/itemProps27.xml><?xml version="1.0" encoding="utf-8"?>
+<ds:datastoreItem xmlns:ds="http://schemas.openxmlformats.org/officeDocument/2006/customXml" ds:itemID="{0A87BC55-1EC4-48E8-A03B-70FAE85E34DD}">
+  <ds:schemaRefs>
+    <ds:schemaRef ds:uri="http://www.wps.cn/android/officeDocument/2013/mofficeCustomData"/>
+  </ds:schemaRefs>
+</ds:datastoreItem>
+</file>
+
+<file path=customXml/itemProps28.xml><?xml version="1.0" encoding="utf-8"?>
+<ds:datastoreItem xmlns:ds="http://schemas.openxmlformats.org/officeDocument/2006/customXml" ds:itemID="{88467B10-45A5-4170-9396-343B672A727E}">
+  <ds:schemaRefs>
+    <ds:schemaRef ds:uri="http://www.wps.cn/android/officeDocument/2013/mofficeCustomData"/>
+  </ds:schemaRefs>
+</ds:datastoreItem>
+</file>
+
+<file path=customXml/itemProps29.xml><?xml version="1.0" encoding="utf-8"?>
 <ds:datastoreItem xmlns:ds="http://schemas.openxmlformats.org/officeDocument/2006/customXml" ds:itemID="{C3879617-6042-4AB6-AA2A-0574F6817D0D}">
   <ds:schemaRefs>
     <ds:schemaRef ds:uri="http://www.wps.cn/android/officeDocument/2013/mofficeCustomData"/>
@@ -9557,23 +9564,63 @@
 </ds:datastoreItem>
 </file>
 
-<file path=customXml/itemProps27.xml><?xml version="1.0" encoding="utf-8"?>
-<ds:datastoreItem xmlns:ds="http://schemas.openxmlformats.org/officeDocument/2006/customXml" ds:itemID="{1D32D167-02A0-46FB-830D-3D1DA515F445}">
+<file path=customXml/itemProps3.xml><?xml version="1.0" encoding="utf-8"?>
+<ds:datastoreItem xmlns:ds="http://schemas.openxmlformats.org/officeDocument/2006/customXml" ds:itemID="{45A5F0D9-538B-409C-8591-599B93425AFB}">
   <ds:schemaRefs>
     <ds:schemaRef ds:uri="http://www.wps.cn/android/officeDocument/2013/mofficeCustomData"/>
   </ds:schemaRefs>
 </ds:datastoreItem>
 </file>
 
-<file path=customXml/itemProps28.xml><?xml version="1.0" encoding="utf-8"?>
-<ds:datastoreItem xmlns:ds="http://schemas.openxmlformats.org/officeDocument/2006/customXml" ds:itemID="{FAF05432-E94A-46B6-88AE-734010D20AA8}">
+<file path=customXml/itemProps30.xml><?xml version="1.0" encoding="utf-8"?>
+<ds:datastoreItem xmlns:ds="http://schemas.openxmlformats.org/officeDocument/2006/customXml" ds:itemID="{8AEA7E81-F4DF-483A-A6D5-1C50881DA71B}">
   <ds:schemaRefs>
     <ds:schemaRef ds:uri="http://www.wps.cn/android/officeDocument/2013/mofficeCustomData"/>
   </ds:schemaRefs>
 </ds:datastoreItem>
 </file>
 
-<file path=customXml/itemProps29.xml><?xml version="1.0" encoding="utf-8"?>
+<file path=customXml/itemProps31.xml><?xml version="1.0" encoding="utf-8"?>
+<ds:datastoreItem xmlns:ds="http://schemas.openxmlformats.org/officeDocument/2006/customXml" ds:itemID="{9DBC3DB5-B61C-42CA-8A0A-DECBB18615B0}">
+  <ds:schemaRefs>
+    <ds:schemaRef ds:uri="http://www.wps.cn/android/officeDocument/2013/mofficeCustomData"/>
+  </ds:schemaRefs>
+</ds:datastoreItem>
+</file>
+
+<file path=customXml/itemProps32.xml><?xml version="1.0" encoding="utf-8"?>
+<ds:datastoreItem xmlns:ds="http://schemas.openxmlformats.org/officeDocument/2006/customXml" ds:itemID="{05012556-C629-473F-A76A-DB1A4AADF424}">
+  <ds:schemaRefs>
+    <ds:schemaRef ds:uri="http://www.wps.cn/android/officeDocument/2013/mofficeCustomData"/>
+  </ds:schemaRefs>
+</ds:datastoreItem>
+</file>
+
+<file path=customXml/itemProps33.xml><?xml version="1.0" encoding="utf-8"?>
+<ds:datastoreItem xmlns:ds="http://schemas.openxmlformats.org/officeDocument/2006/customXml" ds:itemID="{B640D455-8EF4-4383-8125-0A4A276DAA14}">
+  <ds:schemaRefs>
+    <ds:schemaRef ds:uri="http://www.wps.cn/android/officeDocument/2013/mofficeCustomData"/>
+  </ds:schemaRefs>
+</ds:datastoreItem>
+</file>
+
+<file path=customXml/itemProps34.xml><?xml version="1.0" encoding="utf-8"?>
+<ds:datastoreItem xmlns:ds="http://schemas.openxmlformats.org/officeDocument/2006/customXml" ds:itemID="{5212695C-0B6D-42B4-968D-F6F1904056D9}">
+  <ds:schemaRefs>
+    <ds:schemaRef ds:uri="http://www.wps.cn/android/officeDocument/2013/mofficeCustomData"/>
+  </ds:schemaRefs>
+</ds:datastoreItem>
+</file>
+
+<file path=customXml/itemProps35.xml><?xml version="1.0" encoding="utf-8"?>
+<ds:datastoreItem xmlns:ds="http://schemas.openxmlformats.org/officeDocument/2006/customXml" ds:itemID="{2B1C09AD-C6F3-4E21-8AFE-6EB77EED1AB9}">
+  <ds:schemaRefs>
+    <ds:schemaRef ds:uri="http://www.wps.cn/android/officeDocument/2013/mofficeCustomData"/>
+  </ds:schemaRefs>
+</ds:datastoreItem>
+</file>
+
+<file path=customXml/itemProps36.xml><?xml version="1.0" encoding="utf-8"?>
 <ds:datastoreItem xmlns:ds="http://schemas.openxmlformats.org/officeDocument/2006/customXml" ds:itemID="{CFACFB32-BA78-40C3-AB3A-6C167DC0337B}">
   <ds:schemaRefs>
     <ds:schemaRef ds:uri="http://www.wps.cn/android/officeDocument/2013/mofficeCustomData"/>
@@ -9581,71 +9628,95 @@
 </ds:datastoreItem>
 </file>
 
-<file path=customXml/itemProps3.xml><?xml version="1.0" encoding="utf-8"?>
-<ds:datastoreItem xmlns:ds="http://schemas.openxmlformats.org/officeDocument/2006/customXml" ds:itemID="{947AA18E-CCE5-4FA6-8B5E-6C1B25355C34}">
+<file path=customXml/itemProps37.xml><?xml version="1.0" encoding="utf-8"?>
+<ds:datastoreItem xmlns:ds="http://schemas.openxmlformats.org/officeDocument/2006/customXml" ds:itemID="{0E15B085-0033-4AF7-8CBB-CFA58ECBAD7B}">
   <ds:schemaRefs>
     <ds:schemaRef ds:uri="http://www.wps.cn/android/officeDocument/2013/mofficeCustomData"/>
   </ds:schemaRefs>
 </ds:datastoreItem>
 </file>
 
-<file path=customXml/itemProps30.xml><?xml version="1.0" encoding="utf-8"?>
-<ds:datastoreItem xmlns:ds="http://schemas.openxmlformats.org/officeDocument/2006/customXml" ds:itemID="{863E279E-25A7-4B9D-A042-712555EEEA72}">
+<file path=customXml/itemProps38.xml><?xml version="1.0" encoding="utf-8"?>
+<ds:datastoreItem xmlns:ds="http://schemas.openxmlformats.org/officeDocument/2006/customXml" ds:itemID="{422AFDA7-A9E5-4644-855F-2B75FCBFB148}">
   <ds:schemaRefs>
     <ds:schemaRef ds:uri="http://www.wps.cn/android/officeDocument/2013/mofficeCustomData"/>
   </ds:schemaRefs>
 </ds:datastoreItem>
 </file>
 
-<file path=customXml/itemProps31.xml><?xml version="1.0" encoding="utf-8"?>
-<ds:datastoreItem xmlns:ds="http://schemas.openxmlformats.org/officeDocument/2006/customXml" ds:itemID="{88467B10-45A5-4170-9396-343B672A727E}">
+<file path=customXml/itemProps39.xml><?xml version="1.0" encoding="utf-8"?>
+<ds:datastoreItem xmlns:ds="http://schemas.openxmlformats.org/officeDocument/2006/customXml" ds:itemID="{90D034D7-6D2E-4955-A49C-83EBF7468F99}">
   <ds:schemaRefs>
     <ds:schemaRef ds:uri="http://www.wps.cn/android/officeDocument/2013/mofficeCustomData"/>
   </ds:schemaRefs>
 </ds:datastoreItem>
 </file>
 
-<file path=customXml/itemProps32.xml><?xml version="1.0" encoding="utf-8"?>
-<ds:datastoreItem xmlns:ds="http://schemas.openxmlformats.org/officeDocument/2006/customXml" ds:itemID="{86858A1A-1F7A-4549-B871-030DF18453E3}">
+<file path=customXml/itemProps4.xml><?xml version="1.0" encoding="utf-8"?>
+<ds:datastoreItem xmlns:ds="http://schemas.openxmlformats.org/officeDocument/2006/customXml" ds:itemID="{EE1A2498-2EC4-4A63-9CC4-EB61ED40A4B6}">
   <ds:schemaRefs>
     <ds:schemaRef ds:uri="http://www.wps.cn/android/officeDocument/2013/mofficeCustomData"/>
   </ds:schemaRefs>
 </ds:datastoreItem>
 </file>
 
-<file path=customXml/itemProps33.xml><?xml version="1.0" encoding="utf-8"?>
-<ds:datastoreItem xmlns:ds="http://schemas.openxmlformats.org/officeDocument/2006/customXml" ds:itemID="{0A87BC55-1EC4-48E8-A03B-70FAE85E34DD}">
+<file path=customXml/itemProps40.xml><?xml version="1.0" encoding="utf-8"?>
+<ds:datastoreItem xmlns:ds="http://schemas.openxmlformats.org/officeDocument/2006/customXml" ds:itemID="{47E00EFC-6D31-4DCF-ABFA-A3725090342A}">
   <ds:schemaRefs>
     <ds:schemaRef ds:uri="http://www.wps.cn/android/officeDocument/2013/mofficeCustomData"/>
   </ds:schemaRefs>
 </ds:datastoreItem>
 </file>
 
-<file path=customXml/itemProps34.xml><?xml version="1.0" encoding="utf-8"?>
-<ds:datastoreItem xmlns:ds="http://schemas.openxmlformats.org/officeDocument/2006/customXml" ds:itemID="{B640D455-8EF4-4383-8125-0A4A276DAA14}">
+<file path=customXml/itemProps41.xml><?xml version="1.0" encoding="utf-8"?>
+<ds:datastoreItem xmlns:ds="http://schemas.openxmlformats.org/officeDocument/2006/customXml" ds:itemID="{FF9F905A-906D-4E7C-BD1B-7FEC2F1BFE8F}">
   <ds:schemaRefs>
     <ds:schemaRef ds:uri="http://www.wps.cn/android/officeDocument/2013/mofficeCustomData"/>
   </ds:schemaRefs>
 </ds:datastoreItem>
 </file>
 
-<file path=customXml/itemProps35.xml><?xml version="1.0" encoding="utf-8"?>
-<ds:datastoreItem xmlns:ds="http://schemas.openxmlformats.org/officeDocument/2006/customXml" ds:itemID="{9C16E86C-D55D-44FC-AE5E-A1D34673DC78}">
+<file path=customXml/itemProps42.xml><?xml version="1.0" encoding="utf-8"?>
+<ds:datastoreItem xmlns:ds="http://schemas.openxmlformats.org/officeDocument/2006/customXml" ds:itemID="{D51C120D-6569-42D0-84C5-C0D41BB85F93}">
   <ds:schemaRefs>
     <ds:schemaRef ds:uri="http://www.wps.cn/android/officeDocument/2013/mofficeCustomData"/>
   </ds:schemaRefs>
 </ds:datastoreItem>
 </file>
 
-<file path=customXml/itemProps36.xml><?xml version="1.0" encoding="utf-8"?>
-<ds:datastoreItem xmlns:ds="http://schemas.openxmlformats.org/officeDocument/2006/customXml" ds:itemID="{800F97B7-8EED-4A92-83FF-E473D48DD140}">
+<file path=customXml/itemProps43.xml><?xml version="1.0" encoding="utf-8"?>
+<ds:datastoreItem xmlns:ds="http://schemas.openxmlformats.org/officeDocument/2006/customXml" ds:itemID="{315D889C-155F-4E21-BBC5-69D7AA3D952C}">
   <ds:schemaRefs>
     <ds:schemaRef ds:uri="http://www.wps.cn/android/officeDocument/2013/mofficeCustomData"/>
   </ds:schemaRefs>
 </ds:datastoreItem>
 </file>
 
-<file path=customXml/itemProps37.xml><?xml version="1.0" encoding="utf-8"?>
+<file path=customXml/itemProps44.xml><?xml version="1.0" encoding="utf-8"?>
+<ds:datastoreItem xmlns:ds="http://schemas.openxmlformats.org/officeDocument/2006/customXml" ds:itemID="{B931D757-0547-4C44-A26C-FC3910379A65}">
+  <ds:schemaRefs>
+    <ds:schemaRef ds:uri="http://www.wps.cn/android/officeDocument/2013/mofficeCustomData"/>
+  </ds:schemaRefs>
+</ds:datastoreItem>
+</file>
+
+<file path=customXml/itemProps45.xml><?xml version="1.0" encoding="utf-8"?>
+<ds:datastoreItem xmlns:ds="http://schemas.openxmlformats.org/officeDocument/2006/customXml" ds:itemID="{066164B2-03DB-4D69-99DE-870A21EFA659}">
+  <ds:schemaRefs>
+    <ds:schemaRef ds:uri="http://schemas.openxmlformats.org/officeDocument/2006/bibliography"/>
+  </ds:schemaRefs>
+</ds:datastoreItem>
+</file>
+
+<file path=customXml/itemProps5.xml><?xml version="1.0" encoding="utf-8"?>
+<ds:datastoreItem xmlns:ds="http://schemas.openxmlformats.org/officeDocument/2006/customXml" ds:itemID="{8031ED76-D253-4696-9460-E901A24F2E14}">
+  <ds:schemaRefs>
+    <ds:schemaRef ds:uri="http://www.wps.cn/android/officeDocument/2013/mofficeCustomData"/>
+  </ds:schemaRefs>
+</ds:datastoreItem>
+</file>
+
+<file path=customXml/itemProps6.xml><?xml version="1.0" encoding="utf-8"?>
 <ds:datastoreItem xmlns:ds="http://schemas.openxmlformats.org/officeDocument/2006/customXml" ds:itemID="{EE762F29-6312-42B7-AC73-741E0F254C9C}">
   <ds:schemaRefs>
     <ds:schemaRef ds:uri="http://www.wps.cn/android/officeDocument/2013/mofficeCustomData"/>
@@ -9653,112 +9724,24 @@
 </ds:datastoreItem>
 </file>
 
-<file path=customXml/itemProps38.xml><?xml version="1.0" encoding="utf-8"?>
-<ds:datastoreItem xmlns:ds="http://schemas.openxmlformats.org/officeDocument/2006/customXml" ds:itemID="{8AEA7E81-F4DF-483A-A6D5-1C50881DA71B}">
+<file path=customXml/itemProps7.xml><?xml version="1.0" encoding="utf-8"?>
+<ds:datastoreItem xmlns:ds="http://schemas.openxmlformats.org/officeDocument/2006/customXml" ds:itemID="{6C1BFA23-2817-408C-BC77-A92770F9B838}">
   <ds:schemaRefs>
     <ds:schemaRef ds:uri="http://www.wps.cn/android/officeDocument/2013/mofficeCustomData"/>
   </ds:schemaRefs>
 </ds:datastoreItem>
 </file>
 
-<file path=customXml/itemProps39.xml><?xml version="1.0" encoding="utf-8"?>
-<ds:datastoreItem xmlns:ds="http://schemas.openxmlformats.org/officeDocument/2006/customXml" ds:itemID="{47E00EFC-6D31-4DCF-ABFA-A3725090342A}">
+<file path=customXml/itemProps8.xml><?xml version="1.0" encoding="utf-8"?>
+<ds:datastoreItem xmlns:ds="http://schemas.openxmlformats.org/officeDocument/2006/customXml" ds:itemID="{B7030CAE-BDE0-4C02-B46E-2DE03E858F14}">
   <ds:schemaRefs>
     <ds:schemaRef ds:uri="http://www.wps.cn/android/officeDocument/2013/mofficeCustomData"/>
   </ds:schemaRefs>
 </ds:datastoreItem>
 </file>
 
-<file path=customXml/itemProps4.xml><?xml version="1.0" encoding="utf-8"?>
-<ds:datastoreItem xmlns:ds="http://schemas.openxmlformats.org/officeDocument/2006/customXml" ds:itemID="{BA267E76-7C9F-4CFD-BFE6-5FEB7825B6CF}">
-  <ds:schemaRefs>
-    <ds:schemaRef ds:uri="http://www.wps.cn/android/officeDocument/2013/mofficeCustomData"/>
-  </ds:schemaRefs>
-</ds:datastoreItem>
-</file>
-
-<file path=customXml/itemProps40.xml><?xml version="1.0" encoding="utf-8"?>
-<ds:datastoreItem xmlns:ds="http://schemas.openxmlformats.org/officeDocument/2006/customXml" ds:itemID="{D51C120D-6569-42D0-84C5-C0D41BB85F93}">
-  <ds:schemaRefs>
-    <ds:schemaRef ds:uri="http://www.wps.cn/android/officeDocument/2013/mofficeCustomData"/>
-  </ds:schemaRefs>
-</ds:datastoreItem>
-</file>
-
-<file path=customXml/itemProps41.xml><?xml version="1.0" encoding="utf-8"?>
-<ds:datastoreItem xmlns:ds="http://schemas.openxmlformats.org/officeDocument/2006/customXml" ds:itemID="{3AB0DD08-2067-4DD8-B27F-F7268C236CD2}">
-  <ds:schemaRefs>
-    <ds:schemaRef ds:uri="http://www.wps.cn/android/officeDocument/2013/mofficeCustomData"/>
-  </ds:schemaRefs>
-</ds:datastoreItem>
-</file>
-
-<file path=customXml/itemProps42.xml><?xml version="1.0" encoding="utf-8"?>
-<ds:datastoreItem xmlns:ds="http://schemas.openxmlformats.org/officeDocument/2006/customXml" ds:itemID="{45A5F0D9-538B-409C-8591-599B93425AFB}">
-  <ds:schemaRefs>
-    <ds:schemaRef ds:uri="http://www.wps.cn/android/officeDocument/2013/mofficeCustomData"/>
-  </ds:schemaRefs>
-</ds:datastoreItem>
-</file>
-
-<file path=customXml/itemProps43.xml><?xml version="1.0" encoding="utf-8"?>
-<ds:datastoreItem xmlns:ds="http://schemas.openxmlformats.org/officeDocument/2006/customXml" ds:itemID="{5212695C-0B6D-42B4-968D-F6F1904056D9}">
-  <ds:schemaRefs>
-    <ds:schemaRef ds:uri="http://www.wps.cn/android/officeDocument/2013/mofficeCustomData"/>
-  </ds:schemaRefs>
-</ds:datastoreItem>
-</file>
-
-<file path=customXml/itemProps44.xml><?xml version="1.0" encoding="utf-8"?>
-<ds:datastoreItem xmlns:ds="http://schemas.openxmlformats.org/officeDocument/2006/customXml" ds:itemID="{2B1C09AD-C6F3-4E21-8AFE-6EB77EED1AB9}">
-  <ds:schemaRefs>
-    <ds:schemaRef ds:uri="http://www.wps.cn/android/officeDocument/2013/mofficeCustomData"/>
-  </ds:schemaRefs>
-</ds:datastoreItem>
-</file>
-
-<file path=customXml/itemProps45.xml><?xml version="1.0" encoding="utf-8"?>
-<ds:datastoreItem xmlns:ds="http://schemas.openxmlformats.org/officeDocument/2006/customXml" ds:itemID="{A878657E-ED48-43C2-90FE-5A8F4C0B0D0F}">
-  <ds:schemaRefs>
-    <ds:schemaRef ds:uri="http://schemas.openxmlformats.org/officeDocument/2006/bibliography"/>
-  </ds:schemaRefs>
-</ds:datastoreItem>
-</file>
-
-<file path=customXml/itemProps5.xml><?xml version="1.0" encoding="utf-8"?>
-<ds:datastoreItem xmlns:ds="http://schemas.openxmlformats.org/officeDocument/2006/customXml" ds:itemID="{385AE2E3-D989-4DDB-B77A-20C5AD831081}">
-  <ds:schemaRefs>
-    <ds:schemaRef ds:uri="http://www.wps.cn/android/officeDocument/2013/mofficeCustomData"/>
-  </ds:schemaRefs>
-</ds:datastoreItem>
-</file>
-
-<file path=customXml/itemProps6.xml><?xml version="1.0" encoding="utf-8"?>
-<ds:datastoreItem xmlns:ds="http://schemas.openxmlformats.org/officeDocument/2006/customXml" ds:itemID="{315D889C-155F-4E21-BBC5-69D7AA3D952C}">
-  <ds:schemaRefs>
-    <ds:schemaRef ds:uri="http://www.wps.cn/android/officeDocument/2013/mofficeCustomData"/>
-  </ds:schemaRefs>
-</ds:datastoreItem>
-</file>
-
-<file path=customXml/itemProps7.xml><?xml version="1.0" encoding="utf-8"?>
-<ds:datastoreItem xmlns:ds="http://schemas.openxmlformats.org/officeDocument/2006/customXml" ds:itemID="{90D034D7-6D2E-4955-A49C-83EBF7468F99}">
-  <ds:schemaRefs>
-    <ds:schemaRef ds:uri="http://www.wps.cn/android/officeDocument/2013/mofficeCustomData"/>
-  </ds:schemaRefs>
-</ds:datastoreItem>
-</file>
-
-<file path=customXml/itemProps8.xml><?xml version="1.0" encoding="utf-8"?>
-<ds:datastoreItem xmlns:ds="http://schemas.openxmlformats.org/officeDocument/2006/customXml" ds:itemID="{EE1A2498-2EC4-4A63-9CC4-EB61ED40A4B6}">
-  <ds:schemaRefs>
-    <ds:schemaRef ds:uri="http://www.wps.cn/android/officeDocument/2013/mofficeCustomData"/>
-  </ds:schemaRefs>
-</ds:datastoreItem>
-</file>
-
 <file path=customXml/itemProps9.xml><?xml version="1.0" encoding="utf-8"?>
-<ds:datastoreItem xmlns:ds="http://schemas.openxmlformats.org/officeDocument/2006/customXml" ds:itemID="{9DBC3DB5-B61C-42CA-8A0A-DECBB18615B0}">
+<ds:datastoreItem xmlns:ds="http://schemas.openxmlformats.org/officeDocument/2006/customXml" ds:itemID="{B343E20D-E2A0-4673-895C-75121756720A}">
   <ds:schemaRefs>
     <ds:schemaRef ds:uri="http://www.wps.cn/android/officeDocument/2013/mofficeCustomData"/>
   </ds:schemaRefs>

</xml_diff>